<commit_message>
Update Tuyển Tập Thơ Đường.txt
</commit_message>
<xml_diff>
--- a/RoleAndContribute/1756100022.docx
+++ b/RoleAndContribute/1756100022.docx
@@ -584,6 +584,8 @@
               </w:rPr>
               <w:t>874</w:t>
             </w:r>
+            <w:bookmarkStart w:id="0" w:name="_GoBack"/>
+            <w:bookmarkEnd w:id="0"/>
             <w:r>
               <w:rPr>
                 <w:rFonts w:ascii="Times New Roman" w:hAnsi="Times New Roman" w:cs="Times New Roman"/>
@@ -596,186 +598,6 @@
           </w:p>
         </w:tc>
       </w:tr>
-      <w:tr>
-        <w:tc>
-          <w:tcPr>
-            <w:tcW w:w="1800" w:type="dxa"/>
-          </w:tcPr>
-          <w:p>
-            <w:pPr>
-              <w:pStyle w:val="ListParagraph"/>
-              <w:spacing w:before="120" w:after="120"/>
-              <w:ind w:left="0"/>
-              <w:contextualSpacing w:val="0"/>
-              <w:jc w:val="both"/>
-              <w:rPr>
-                <w:rFonts w:ascii="Times New Roman" w:hAnsi="Times New Roman" w:cs="Times New Roman"/>
-                <w:noProof/>
-                <w:sz w:val="28"/>
-                <w:szCs w:val="28"/>
-              </w:rPr>
-            </w:pPr>
-            <w:r>
-              <w:rPr>
-                <w:rFonts w:ascii="Times New Roman" w:hAnsi="Times New Roman" w:cs="Times New Roman"/>
-                <w:noProof/>
-                <w:sz w:val="28"/>
-                <w:szCs w:val="28"/>
-              </w:rPr>
-              <w:t>27/9/2019</w:t>
-            </w:r>
-          </w:p>
-        </w:tc>
-        <w:tc>
-          <w:tcPr>
-            <w:tcW w:w="7740" w:type="dxa"/>
-          </w:tcPr>
-          <w:p>
-            <w:pPr>
-              <w:pStyle w:val="ListParagraph"/>
-              <w:spacing w:before="120" w:after="120"/>
-              <w:ind w:left="0"/>
-              <w:contextualSpacing w:val="0"/>
-              <w:jc w:val="both"/>
-              <w:rPr>
-                <w:rFonts w:ascii="Times New Roman" w:hAnsi="Times New Roman" w:cs="Times New Roman"/>
-                <w:noProof/>
-                <w:sz w:val="28"/>
-                <w:szCs w:val="28"/>
-              </w:rPr>
-            </w:pPr>
-            <w:r>
-              <w:rPr>
-                <w:rFonts w:ascii="Times New Roman" w:hAnsi="Times New Roman" w:cs="Times New Roman"/>
-                <w:noProof/>
-                <w:sz w:val="28"/>
-                <w:szCs w:val="28"/>
-              </w:rPr>
-              <w:t>1331 cặp câu trong file ThoNgKhuyenNgTraiNgDu.txt.</w:t>
-            </w:r>
-          </w:p>
-        </w:tc>
-      </w:tr>
-      <w:tr>
-        <w:tc>
-          <w:tcPr>
-            <w:tcW w:w="1800" w:type="dxa"/>
-          </w:tcPr>
-          <w:p>
-            <w:pPr>
-              <w:pStyle w:val="ListParagraph"/>
-              <w:spacing w:before="120" w:after="120"/>
-              <w:ind w:left="0"/>
-              <w:contextualSpacing w:val="0"/>
-              <w:jc w:val="both"/>
-              <w:rPr>
-                <w:rFonts w:ascii="Times New Roman" w:hAnsi="Times New Roman" w:cs="Times New Roman"/>
-                <w:noProof/>
-                <w:sz w:val="28"/>
-                <w:szCs w:val="28"/>
-              </w:rPr>
-            </w:pPr>
-            <w:r>
-              <w:rPr>
-                <w:rFonts w:ascii="Times New Roman" w:hAnsi="Times New Roman" w:cs="Times New Roman"/>
-                <w:noProof/>
-                <w:sz w:val="28"/>
-                <w:szCs w:val="28"/>
-              </w:rPr>
-              <w:t>29/9/2019</w:t>
-            </w:r>
-          </w:p>
-        </w:tc>
-        <w:tc>
-          <w:tcPr>
-            <w:tcW w:w="7740" w:type="dxa"/>
-          </w:tcPr>
-          <w:p>
-            <w:pPr>
-              <w:pStyle w:val="ListParagraph"/>
-              <w:spacing w:before="120" w:after="120"/>
-              <w:ind w:left="0"/>
-              <w:contextualSpacing w:val="0"/>
-              <w:jc w:val="both"/>
-              <w:rPr>
-                <w:rFonts w:ascii="Times New Roman" w:hAnsi="Times New Roman" w:cs="Times New Roman"/>
-                <w:noProof/>
-                <w:sz w:val="28"/>
-                <w:szCs w:val="28"/>
-              </w:rPr>
-            </w:pPr>
-            <w:r>
-              <w:rPr>
-                <w:rFonts w:ascii="Times New Roman" w:hAnsi="Times New Roman" w:cs="Times New Roman"/>
-                <w:noProof/>
-                <w:sz w:val="28"/>
-                <w:szCs w:val="28"/>
-              </w:rPr>
-              <w:t>2222 cặp câu trong file ThoNgKhuyenNgTraiNgDu.txt.</w:t>
-            </w:r>
-          </w:p>
-        </w:tc>
-      </w:tr>
-      <w:tr>
-        <w:tc>
-          <w:tcPr>
-            <w:tcW w:w="1800" w:type="dxa"/>
-          </w:tcPr>
-          <w:p>
-            <w:pPr>
-              <w:pStyle w:val="ListParagraph"/>
-              <w:spacing w:before="120" w:after="120"/>
-              <w:ind w:left="0"/>
-              <w:contextualSpacing w:val="0"/>
-              <w:jc w:val="both"/>
-              <w:rPr>
-                <w:rFonts w:ascii="Times New Roman" w:hAnsi="Times New Roman" w:cs="Times New Roman"/>
-                <w:noProof/>
-                <w:sz w:val="28"/>
-                <w:szCs w:val="28"/>
-              </w:rPr>
-            </w:pPr>
-            <w:r>
-              <w:rPr>
-                <w:rFonts w:ascii="Times New Roman" w:hAnsi="Times New Roman" w:cs="Times New Roman"/>
-                <w:noProof/>
-                <w:sz w:val="28"/>
-                <w:szCs w:val="28"/>
-              </w:rPr>
-              <w:t>15/12/2019</w:t>
-            </w:r>
-          </w:p>
-        </w:tc>
-        <w:tc>
-          <w:tcPr>
-            <w:tcW w:w="7740" w:type="dxa"/>
-          </w:tcPr>
-          <w:p>
-            <w:pPr>
-              <w:pStyle w:val="ListParagraph"/>
-              <w:spacing w:before="120" w:after="120"/>
-              <w:ind w:left="0"/>
-              <w:contextualSpacing w:val="0"/>
-              <w:jc w:val="both"/>
-              <w:rPr>
-                <w:rFonts w:ascii="Times New Roman" w:hAnsi="Times New Roman" w:cs="Times New Roman"/>
-                <w:noProof/>
-                <w:sz w:val="28"/>
-                <w:szCs w:val="28"/>
-              </w:rPr>
-            </w:pPr>
-            <w:r>
-              <w:rPr>
-                <w:rFonts w:ascii="Times New Roman" w:hAnsi="Times New Roman" w:cs="Times New Roman"/>
-                <w:noProof/>
-                <w:sz w:val="28"/>
-                <w:szCs w:val="28"/>
-              </w:rPr>
-              <w:t>2759 cặp câu trong file ThoNgKhuyenNgTraiNgDu.txt.</w:t>
-            </w:r>
-          </w:p>
-        </w:tc>
-      </w:tr>
     </w:tbl>
     <w:p>
       <w:pPr>
@@ -788,17 +610,6 @@
           <w:szCs w:val="28"/>
         </w:rPr>
       </w:pPr>
-      <w:r>
-        <w:rPr>
-          <w:rFonts w:ascii="Times New Roman" w:hAnsi="Times New Roman" w:cs="Times New Roman"/>
-          <w:noProof/>
-          <w:sz w:val="28"/>
-          <w:szCs w:val="28"/>
-        </w:rPr>
-        <w:t>Tổng: 10141 cặp câu</w:t>
-      </w:r>
-      <w:bookmarkStart w:id="0" w:name="_GoBack"/>
-      <w:bookmarkEnd w:id="0"/>
     </w:p>
     <w:sectPr>
       <w:headerReference w:type="default" r:id="rId8"/>

</xml_diff>